<commit_message>
Update arquitecture document WS-ADS
</commit_message>
<xml_diff>
--- a/Linea Base/WS/Linea Base 1 Fin del Inception/WS-ADS.docx
+++ b/Linea Base/WS/Linea Base 1 Fin del Inception/WS-ADS.docx
@@ -22,12 +22,12 @@
           <wp:inline distB="0" distT="0" distL="0" distR="0">
             <wp:extent cx="1853688" cy="2207896"/>
             <wp:effectExtent b="0" l="0" r="0" t="0"/>
-            <wp:docPr id="1" name="image2.png"/>
+            <wp:docPr id="1" name="image1.png"/>
             <a:graphic>
               <a:graphicData uri="http://schemas.openxmlformats.org/drawingml/2006/picture">
                 <pic:pic>
                   <pic:nvPicPr>
-                    <pic:cNvPr id="0" name="image2.png"/>
+                    <pic:cNvPr id="0" name="image1.png"/>
                     <pic:cNvPicPr preferRelativeResize="0"/>
                   </pic:nvPicPr>
                   <pic:blipFill>
@@ -352,7 +352,7 @@
         <w:t xml:space="preserve">Aguilar Burga, Piero André</w:t>
         <w:tab/>
         <w:tab/>
-        <w:t xml:space="preserve">16200</w:t>
+        <w:t xml:space="preserve">16200203</w:t>
       </w:r>
     </w:p>
     <w:p>
@@ -373,7 +373,7 @@
         </w:rPr>
         <w:t xml:space="preserve">Ávila Chunga, Emanuel Jeremy</w:t>
         <w:tab/>
-        <w:t xml:space="preserve">16200</w:t>
+        <w:t xml:space="preserve">16200206</w:t>
       </w:r>
     </w:p>
     <w:p>
@@ -394,7 +394,7 @@
         </w:rPr>
         <w:t xml:space="preserve">Escobar Bendezú, Álvaro José </w:t>
         <w:tab/>
-        <w:t xml:space="preserve">16200206</w:t>
+        <w:t xml:space="preserve">16200216</w:t>
       </w:r>
     </w:p>
     <w:p>
@@ -416,7 +416,7 @@
         <w:t xml:space="preserve">Cruz Huaman, Carlos Cruz</w:t>
         <w:tab/>
         <w:tab/>
-        <w:t xml:space="preserve">16200</w:t>
+        <w:t xml:space="preserve">16200211</w:t>
       </w:r>
     </w:p>
     <w:p>
@@ -508,6 +508,21 @@
         <w:rPr>
           <w:sz w:val="24"/>
           <w:szCs w:val="24"/>
+        </w:rPr>
+      </w:pPr>
+      <w:r>
+        <w:rPr>
+          <w:rtl w:val="0"/>
+        </w:rPr>
+      </w:r>
+    </w:p>
+    <w:p>
+      <w:pPr>
+        <w:spacing w:line="240" w:lineRule="auto"/>
+        <w:jc w:val="center"/>
+        <w:rPr>
+          <w:sz w:val="28"/>
+          <w:szCs w:val="28"/>
         </w:rPr>
       </w:pPr>
       <w:r>
@@ -1504,7 +1519,7 @@
             <w:tabs>
               <w:tab w:val="right" w:pos="9025.511811023624"/>
             </w:tabs>
-            <w:spacing w:before="60" w:line="240" w:lineRule="auto"/>
+            <w:spacing w:after="80" w:before="60" w:line="240" w:lineRule="auto"/>
             <w:ind w:left="360" w:firstLine="0"/>
             <w:rPr>
               <w:rFonts w:ascii="Arial" w:cs="Arial" w:eastAsia="Arial" w:hAnsi="Arial"/>
@@ -1577,974 +1592,6 @@
               <w:rtl w:val="0"/>
             </w:rPr>
             <w:t xml:space="preserve">6</w:t>
-          </w:r>
-          <w:r>
-            <w:fldChar w:fldCharType="end"/>
-          </w:r>
-          <w:r>
-            <w:rPr>
-              <w:rtl w:val="0"/>
-            </w:rPr>
-          </w:r>
-        </w:p>
-        <w:p>
-          <w:pPr>
-            <w:tabs>
-              <w:tab w:val="right" w:pos="9025.511811023624"/>
-            </w:tabs>
-            <w:spacing w:before="60" w:line="240" w:lineRule="auto"/>
-            <w:ind w:left="360" w:firstLine="0"/>
-            <w:rPr>
-              <w:rFonts w:ascii="Arial" w:cs="Arial" w:eastAsia="Arial" w:hAnsi="Arial"/>
-              <w:b w:val="0"/>
-              <w:i w:val="0"/>
-              <w:smallCaps w:val="0"/>
-              <w:strike w:val="0"/>
-              <w:color w:val="000000"/>
-              <w:sz w:val="22"/>
-              <w:szCs w:val="22"/>
-              <w:u w:val="none"/>
-              <w:shd w:fill="auto" w:val="clear"/>
-              <w:vertAlign w:val="baseline"/>
-            </w:rPr>
-          </w:pPr>
-          <w:hyperlink w:anchor="_ut1gsoej2u4n">
-            <w:r>
-              <w:rPr>
-                <w:rFonts w:ascii="Arial" w:cs="Arial" w:eastAsia="Arial" w:hAnsi="Arial"/>
-                <w:b w:val="0"/>
-                <w:i w:val="0"/>
-                <w:smallCaps w:val="0"/>
-                <w:strike w:val="0"/>
-                <w:color w:val="000000"/>
-                <w:sz w:val="22"/>
-                <w:szCs w:val="22"/>
-                <w:u w:val="none"/>
-                <w:shd w:fill="auto" w:val="clear"/>
-                <w:vertAlign w:val="baseline"/>
-                <w:rtl w:val="0"/>
-              </w:rPr>
-              <w:t xml:space="preserve">4.2. Descomposición de procesos concurrentes</w:t>
-            </w:r>
-          </w:hyperlink>
-          <w:r>
-            <w:rPr>
-              <w:rFonts w:ascii="Arial" w:cs="Arial" w:eastAsia="Arial" w:hAnsi="Arial"/>
-              <w:b w:val="0"/>
-              <w:i w:val="0"/>
-              <w:smallCaps w:val="0"/>
-              <w:strike w:val="0"/>
-              <w:color w:val="000000"/>
-              <w:sz w:val="22"/>
-              <w:szCs w:val="22"/>
-              <w:u w:val="none"/>
-              <w:shd w:fill="auto" w:val="clear"/>
-              <w:vertAlign w:val="baseline"/>
-              <w:rtl w:val="0"/>
-            </w:rPr>
-            <w:tab/>
-          </w:r>
-          <w:r>
-            <w:fldChar w:fldCharType="begin"/>
-            <w:instrText xml:space="preserve"> PAGEREF _ut1gsoej2u4n \h </w:instrText>
-            <w:fldChar w:fldCharType="separate"/>
-          </w:r>
-          <w:r>
-            <w:rPr>
-              <w:rFonts w:ascii="Arial" w:cs="Arial" w:eastAsia="Arial" w:hAnsi="Arial"/>
-              <w:b w:val="0"/>
-              <w:i w:val="0"/>
-              <w:smallCaps w:val="0"/>
-              <w:strike w:val="0"/>
-              <w:color w:val="000000"/>
-              <w:sz w:val="22"/>
-              <w:szCs w:val="22"/>
-              <w:u w:val="none"/>
-              <w:shd w:fill="auto" w:val="clear"/>
-              <w:vertAlign w:val="baseline"/>
-              <w:rtl w:val="0"/>
-            </w:rPr>
-            <w:t xml:space="preserve">7</w:t>
-          </w:r>
-          <w:r>
-            <w:fldChar w:fldCharType="end"/>
-          </w:r>
-          <w:r>
-            <w:rPr>
-              <w:rtl w:val="0"/>
-            </w:rPr>
-          </w:r>
-        </w:p>
-        <w:p>
-          <w:pPr>
-            <w:tabs>
-              <w:tab w:val="right" w:pos="9025.511811023624"/>
-            </w:tabs>
-            <w:spacing w:before="60" w:line="240" w:lineRule="auto"/>
-            <w:ind w:left="360" w:firstLine="0"/>
-            <w:rPr>
-              <w:rFonts w:ascii="Arial" w:cs="Arial" w:eastAsia="Arial" w:hAnsi="Arial"/>
-              <w:b w:val="0"/>
-              <w:i w:val="0"/>
-              <w:smallCaps w:val="0"/>
-              <w:strike w:val="0"/>
-              <w:color w:val="000000"/>
-              <w:sz w:val="22"/>
-              <w:szCs w:val="22"/>
-              <w:u w:val="none"/>
-              <w:shd w:fill="auto" w:val="clear"/>
-              <w:vertAlign w:val="baseline"/>
-            </w:rPr>
-          </w:pPr>
-          <w:hyperlink w:anchor="_mpgt49igefas">
-            <w:r>
-              <w:rPr>
-                <w:rFonts w:ascii="Arial" w:cs="Arial" w:eastAsia="Arial" w:hAnsi="Arial"/>
-                <w:b w:val="0"/>
-                <w:i w:val="0"/>
-                <w:smallCaps w:val="0"/>
-                <w:strike w:val="0"/>
-                <w:color w:val="000000"/>
-                <w:sz w:val="22"/>
-                <w:szCs w:val="22"/>
-                <w:u w:val="none"/>
-                <w:shd w:fill="auto" w:val="clear"/>
-                <w:vertAlign w:val="baseline"/>
-                <w:rtl w:val="0"/>
-              </w:rPr>
-              <w:t xml:space="preserve">4.3. Descomposición de datos</w:t>
-            </w:r>
-          </w:hyperlink>
-          <w:r>
-            <w:rPr>
-              <w:rFonts w:ascii="Arial" w:cs="Arial" w:eastAsia="Arial" w:hAnsi="Arial"/>
-              <w:b w:val="0"/>
-              <w:i w:val="0"/>
-              <w:smallCaps w:val="0"/>
-              <w:strike w:val="0"/>
-              <w:color w:val="000000"/>
-              <w:sz w:val="22"/>
-              <w:szCs w:val="22"/>
-              <w:u w:val="none"/>
-              <w:shd w:fill="auto" w:val="clear"/>
-              <w:vertAlign w:val="baseline"/>
-              <w:rtl w:val="0"/>
-            </w:rPr>
-            <w:tab/>
-          </w:r>
-          <w:r>
-            <w:fldChar w:fldCharType="begin"/>
-            <w:instrText xml:space="preserve"> PAGEREF _mpgt49igefas \h </w:instrText>
-            <w:fldChar w:fldCharType="separate"/>
-          </w:r>
-          <w:r>
-            <w:rPr>
-              <w:rFonts w:ascii="Arial" w:cs="Arial" w:eastAsia="Arial" w:hAnsi="Arial"/>
-              <w:b w:val="0"/>
-              <w:i w:val="0"/>
-              <w:smallCaps w:val="0"/>
-              <w:strike w:val="0"/>
-              <w:color w:val="000000"/>
-              <w:sz w:val="22"/>
-              <w:szCs w:val="22"/>
-              <w:u w:val="none"/>
-              <w:shd w:fill="auto" w:val="clear"/>
-              <w:vertAlign w:val="baseline"/>
-              <w:rtl w:val="0"/>
-            </w:rPr>
-            <w:t xml:space="preserve">7</w:t>
-          </w:r>
-          <w:r>
-            <w:fldChar w:fldCharType="end"/>
-          </w:r>
-          <w:r>
-            <w:rPr>
-              <w:rtl w:val="0"/>
-            </w:rPr>
-          </w:r>
-        </w:p>
-        <w:p>
-          <w:pPr>
-            <w:tabs>
-              <w:tab w:val="right" w:pos="9025.511811023624"/>
-            </w:tabs>
-            <w:spacing w:before="200" w:line="240" w:lineRule="auto"/>
-            <w:ind w:left="0" w:firstLine="0"/>
-            <w:rPr>
-              <w:rFonts w:ascii="Arial" w:cs="Arial" w:eastAsia="Arial" w:hAnsi="Arial"/>
-              <w:b w:val="1"/>
-              <w:i w:val="0"/>
-              <w:smallCaps w:val="0"/>
-              <w:strike w:val="0"/>
-              <w:color w:val="000000"/>
-              <w:sz w:val="22"/>
-              <w:szCs w:val="22"/>
-              <w:u w:val="none"/>
-              <w:shd w:fill="auto" w:val="clear"/>
-              <w:vertAlign w:val="baseline"/>
-            </w:rPr>
-          </w:pPr>
-          <w:hyperlink w:anchor="_naxsqukfdbh9">
-            <w:r>
-              <w:rPr>
-                <w:rFonts w:ascii="Arial" w:cs="Arial" w:eastAsia="Arial" w:hAnsi="Arial"/>
-                <w:b w:val="1"/>
-                <w:i w:val="0"/>
-                <w:smallCaps w:val="0"/>
-                <w:strike w:val="0"/>
-                <w:color w:val="000000"/>
-                <w:sz w:val="22"/>
-                <w:szCs w:val="22"/>
-                <w:u w:val="none"/>
-                <w:shd w:fill="auto" w:val="clear"/>
-                <w:vertAlign w:val="baseline"/>
-                <w:rtl w:val="0"/>
-              </w:rPr>
-              <w:t xml:space="preserve">5. Descripción de dependencias</w:t>
-            </w:r>
-          </w:hyperlink>
-          <w:r>
-            <w:rPr>
-              <w:rFonts w:ascii="Arial" w:cs="Arial" w:eastAsia="Arial" w:hAnsi="Arial"/>
-              <w:b w:val="1"/>
-              <w:i w:val="0"/>
-              <w:smallCaps w:val="0"/>
-              <w:strike w:val="0"/>
-              <w:color w:val="000000"/>
-              <w:sz w:val="22"/>
-              <w:szCs w:val="22"/>
-              <w:u w:val="none"/>
-              <w:shd w:fill="auto" w:val="clear"/>
-              <w:vertAlign w:val="baseline"/>
-              <w:rtl w:val="0"/>
-            </w:rPr>
-            <w:tab/>
-          </w:r>
-          <w:r>
-            <w:fldChar w:fldCharType="begin"/>
-            <w:instrText xml:space="preserve"> PAGEREF _naxsqukfdbh9 \h </w:instrText>
-            <w:fldChar w:fldCharType="separate"/>
-          </w:r>
-          <w:r>
-            <w:rPr>
-              <w:rFonts w:ascii="Arial" w:cs="Arial" w:eastAsia="Arial" w:hAnsi="Arial"/>
-              <w:b w:val="1"/>
-              <w:i w:val="0"/>
-              <w:smallCaps w:val="0"/>
-              <w:strike w:val="0"/>
-              <w:color w:val="000000"/>
-              <w:sz w:val="22"/>
-              <w:szCs w:val="22"/>
-              <w:u w:val="none"/>
-              <w:shd w:fill="auto" w:val="clear"/>
-              <w:vertAlign w:val="baseline"/>
-              <w:rtl w:val="0"/>
-            </w:rPr>
-            <w:t xml:space="preserve">7</w:t>
-          </w:r>
-          <w:r>
-            <w:fldChar w:fldCharType="end"/>
-          </w:r>
-          <w:r>
-            <w:rPr>
-              <w:rtl w:val="0"/>
-            </w:rPr>
-          </w:r>
-        </w:p>
-        <w:p>
-          <w:pPr>
-            <w:tabs>
-              <w:tab w:val="right" w:pos="9025.511811023624"/>
-            </w:tabs>
-            <w:spacing w:before="60" w:line="240" w:lineRule="auto"/>
-            <w:ind w:left="360" w:firstLine="0"/>
-            <w:rPr>
-              <w:rFonts w:ascii="Arial" w:cs="Arial" w:eastAsia="Arial" w:hAnsi="Arial"/>
-              <w:b w:val="0"/>
-              <w:i w:val="0"/>
-              <w:smallCaps w:val="0"/>
-              <w:strike w:val="0"/>
-              <w:color w:val="000000"/>
-              <w:sz w:val="22"/>
-              <w:szCs w:val="22"/>
-              <w:u w:val="none"/>
-              <w:shd w:fill="auto" w:val="clear"/>
-              <w:vertAlign w:val="baseline"/>
-            </w:rPr>
-          </w:pPr>
-          <w:hyperlink w:anchor="_pk93p9vxraxz">
-            <w:r>
-              <w:rPr>
-                <w:rFonts w:ascii="Arial" w:cs="Arial" w:eastAsia="Arial" w:hAnsi="Arial"/>
-                <w:b w:val="0"/>
-                <w:i w:val="0"/>
-                <w:smallCaps w:val="0"/>
-                <w:strike w:val="0"/>
-                <w:color w:val="000000"/>
-                <w:sz w:val="22"/>
-                <w:szCs w:val="22"/>
-                <w:u w:val="none"/>
-                <w:shd w:fill="auto" w:val="clear"/>
-                <w:vertAlign w:val="baseline"/>
-                <w:rtl w:val="0"/>
-              </w:rPr>
-              <w:t xml:space="preserve">5.1. Dependencias de intramódulos.</w:t>
-            </w:r>
-          </w:hyperlink>
-          <w:r>
-            <w:rPr>
-              <w:rFonts w:ascii="Arial" w:cs="Arial" w:eastAsia="Arial" w:hAnsi="Arial"/>
-              <w:b w:val="0"/>
-              <w:i w:val="0"/>
-              <w:smallCaps w:val="0"/>
-              <w:strike w:val="0"/>
-              <w:color w:val="000000"/>
-              <w:sz w:val="22"/>
-              <w:szCs w:val="22"/>
-              <w:u w:val="none"/>
-              <w:shd w:fill="auto" w:val="clear"/>
-              <w:vertAlign w:val="baseline"/>
-              <w:rtl w:val="0"/>
-            </w:rPr>
-            <w:tab/>
-          </w:r>
-          <w:r>
-            <w:fldChar w:fldCharType="begin"/>
-            <w:instrText xml:space="preserve"> PAGEREF _pk93p9vxraxz \h </w:instrText>
-            <w:fldChar w:fldCharType="separate"/>
-          </w:r>
-          <w:r>
-            <w:rPr>
-              <w:rFonts w:ascii="Arial" w:cs="Arial" w:eastAsia="Arial" w:hAnsi="Arial"/>
-              <w:b w:val="0"/>
-              <w:i w:val="0"/>
-              <w:smallCaps w:val="0"/>
-              <w:strike w:val="0"/>
-              <w:color w:val="000000"/>
-              <w:sz w:val="22"/>
-              <w:szCs w:val="22"/>
-              <w:u w:val="none"/>
-              <w:shd w:fill="auto" w:val="clear"/>
-              <w:vertAlign w:val="baseline"/>
-              <w:rtl w:val="0"/>
-            </w:rPr>
-            <w:t xml:space="preserve">7</w:t>
-          </w:r>
-          <w:r>
-            <w:fldChar w:fldCharType="end"/>
-          </w:r>
-          <w:r>
-            <w:rPr>
-              <w:rtl w:val="0"/>
-            </w:rPr>
-          </w:r>
-        </w:p>
-        <w:p>
-          <w:pPr>
-            <w:tabs>
-              <w:tab w:val="right" w:pos="9025.511811023624"/>
-            </w:tabs>
-            <w:spacing w:before="60" w:line="240" w:lineRule="auto"/>
-            <w:ind w:left="360" w:firstLine="0"/>
-            <w:rPr>
-              <w:rFonts w:ascii="Arial" w:cs="Arial" w:eastAsia="Arial" w:hAnsi="Arial"/>
-              <w:b w:val="0"/>
-              <w:i w:val="0"/>
-              <w:smallCaps w:val="0"/>
-              <w:strike w:val="0"/>
-              <w:color w:val="000000"/>
-              <w:sz w:val="22"/>
-              <w:szCs w:val="22"/>
-              <w:u w:val="none"/>
-              <w:shd w:fill="auto" w:val="clear"/>
-              <w:vertAlign w:val="baseline"/>
-            </w:rPr>
-          </w:pPr>
-          <w:hyperlink w:anchor="_y37kkxbgqcn5">
-            <w:r>
-              <w:rPr>
-                <w:rFonts w:ascii="Arial" w:cs="Arial" w:eastAsia="Arial" w:hAnsi="Arial"/>
-                <w:b w:val="0"/>
-                <w:i w:val="0"/>
-                <w:smallCaps w:val="0"/>
-                <w:strike w:val="0"/>
-                <w:color w:val="000000"/>
-                <w:sz w:val="22"/>
-                <w:szCs w:val="22"/>
-                <w:u w:val="none"/>
-                <w:shd w:fill="auto" w:val="clear"/>
-                <w:vertAlign w:val="baseline"/>
-                <w:rtl w:val="0"/>
-              </w:rPr>
-              <w:t xml:space="preserve">5.2. Dependencias de datos.</w:t>
-            </w:r>
-          </w:hyperlink>
-          <w:r>
-            <w:rPr>
-              <w:rFonts w:ascii="Arial" w:cs="Arial" w:eastAsia="Arial" w:hAnsi="Arial"/>
-              <w:b w:val="0"/>
-              <w:i w:val="0"/>
-              <w:smallCaps w:val="0"/>
-              <w:strike w:val="0"/>
-              <w:color w:val="000000"/>
-              <w:sz w:val="22"/>
-              <w:szCs w:val="22"/>
-              <w:u w:val="none"/>
-              <w:shd w:fill="auto" w:val="clear"/>
-              <w:vertAlign w:val="baseline"/>
-              <w:rtl w:val="0"/>
-            </w:rPr>
-            <w:tab/>
-          </w:r>
-          <w:r>
-            <w:fldChar w:fldCharType="begin"/>
-            <w:instrText xml:space="preserve"> PAGEREF _y37kkxbgqcn5 \h </w:instrText>
-            <w:fldChar w:fldCharType="separate"/>
-          </w:r>
-          <w:r>
-            <w:rPr>
-              <w:rFonts w:ascii="Arial" w:cs="Arial" w:eastAsia="Arial" w:hAnsi="Arial"/>
-              <w:b w:val="0"/>
-              <w:i w:val="0"/>
-              <w:smallCaps w:val="0"/>
-              <w:strike w:val="0"/>
-              <w:color w:val="000000"/>
-              <w:sz w:val="22"/>
-              <w:szCs w:val="22"/>
-              <w:u w:val="none"/>
-              <w:shd w:fill="auto" w:val="clear"/>
-              <w:vertAlign w:val="baseline"/>
-              <w:rtl w:val="0"/>
-            </w:rPr>
-            <w:t xml:space="preserve">8</w:t>
-          </w:r>
-          <w:r>
-            <w:fldChar w:fldCharType="end"/>
-          </w:r>
-          <w:r>
-            <w:rPr>
-              <w:rtl w:val="0"/>
-            </w:rPr>
-          </w:r>
-        </w:p>
-        <w:p>
-          <w:pPr>
-            <w:tabs>
-              <w:tab w:val="right" w:pos="9025.511811023624"/>
-            </w:tabs>
-            <w:spacing w:before="200" w:line="240" w:lineRule="auto"/>
-            <w:ind w:left="0" w:firstLine="0"/>
-            <w:rPr>
-              <w:rFonts w:ascii="Arial" w:cs="Arial" w:eastAsia="Arial" w:hAnsi="Arial"/>
-              <w:b w:val="1"/>
-              <w:i w:val="0"/>
-              <w:smallCaps w:val="0"/>
-              <w:strike w:val="0"/>
-              <w:color w:val="000000"/>
-              <w:sz w:val="22"/>
-              <w:szCs w:val="22"/>
-              <w:u w:val="none"/>
-              <w:shd w:fill="auto" w:val="clear"/>
-              <w:vertAlign w:val="baseline"/>
-            </w:rPr>
-          </w:pPr>
-          <w:hyperlink w:anchor="_mpsd5ovabroo">
-            <w:r>
-              <w:rPr>
-                <w:rFonts w:ascii="Arial" w:cs="Arial" w:eastAsia="Arial" w:hAnsi="Arial"/>
-                <w:b w:val="1"/>
-                <w:i w:val="0"/>
-                <w:smallCaps w:val="0"/>
-                <w:strike w:val="0"/>
-                <w:color w:val="000000"/>
-                <w:sz w:val="22"/>
-                <w:szCs w:val="22"/>
-                <w:u w:val="none"/>
-                <w:shd w:fill="auto" w:val="clear"/>
-                <w:vertAlign w:val="baseline"/>
-                <w:rtl w:val="0"/>
-              </w:rPr>
-              <w:t xml:space="preserve">6. Descripción de las interfaces</w:t>
-            </w:r>
-          </w:hyperlink>
-          <w:r>
-            <w:rPr>
-              <w:rFonts w:ascii="Arial" w:cs="Arial" w:eastAsia="Arial" w:hAnsi="Arial"/>
-              <w:b w:val="1"/>
-              <w:i w:val="0"/>
-              <w:smallCaps w:val="0"/>
-              <w:strike w:val="0"/>
-              <w:color w:val="000000"/>
-              <w:sz w:val="22"/>
-              <w:szCs w:val="22"/>
-              <w:u w:val="none"/>
-              <w:shd w:fill="auto" w:val="clear"/>
-              <w:vertAlign w:val="baseline"/>
-              <w:rtl w:val="0"/>
-            </w:rPr>
-            <w:tab/>
-          </w:r>
-          <w:r>
-            <w:fldChar w:fldCharType="begin"/>
-            <w:instrText xml:space="preserve"> PAGEREF _mpsd5ovabroo \h </w:instrText>
-            <w:fldChar w:fldCharType="separate"/>
-          </w:r>
-          <w:r>
-            <w:rPr>
-              <w:rFonts w:ascii="Arial" w:cs="Arial" w:eastAsia="Arial" w:hAnsi="Arial"/>
-              <w:b w:val="1"/>
-              <w:i w:val="0"/>
-              <w:smallCaps w:val="0"/>
-              <w:strike w:val="0"/>
-              <w:color w:val="000000"/>
-              <w:sz w:val="22"/>
-              <w:szCs w:val="22"/>
-              <w:u w:val="none"/>
-              <w:shd w:fill="auto" w:val="clear"/>
-              <w:vertAlign w:val="baseline"/>
-              <w:rtl w:val="0"/>
-            </w:rPr>
-            <w:t xml:space="preserve">8</w:t>
-          </w:r>
-          <w:r>
-            <w:fldChar w:fldCharType="end"/>
-          </w:r>
-          <w:r>
-            <w:rPr>
-              <w:rtl w:val="0"/>
-            </w:rPr>
-          </w:r>
-        </w:p>
-        <w:p>
-          <w:pPr>
-            <w:tabs>
-              <w:tab w:val="right" w:pos="9025.511811023624"/>
-            </w:tabs>
-            <w:spacing w:before="60" w:line="240" w:lineRule="auto"/>
-            <w:ind w:left="360" w:firstLine="0"/>
-            <w:rPr>
-              <w:rFonts w:ascii="Arial" w:cs="Arial" w:eastAsia="Arial" w:hAnsi="Arial"/>
-              <w:b w:val="0"/>
-              <w:i w:val="0"/>
-              <w:smallCaps w:val="0"/>
-              <w:strike w:val="0"/>
-              <w:color w:val="000000"/>
-              <w:sz w:val="22"/>
-              <w:szCs w:val="22"/>
-              <w:u w:val="none"/>
-              <w:shd w:fill="auto" w:val="clear"/>
-              <w:vertAlign w:val="baseline"/>
-            </w:rPr>
-          </w:pPr>
-          <w:hyperlink w:anchor="_5x0yv6hz7izz">
-            <w:r>
-              <w:rPr>
-                <w:rFonts w:ascii="Arial" w:cs="Arial" w:eastAsia="Arial" w:hAnsi="Arial"/>
-                <w:b w:val="0"/>
-                <w:i w:val="0"/>
-                <w:smallCaps w:val="0"/>
-                <w:strike w:val="0"/>
-                <w:color w:val="000000"/>
-                <w:sz w:val="22"/>
-                <w:szCs w:val="22"/>
-                <w:u w:val="none"/>
-                <w:shd w:fill="auto" w:val="clear"/>
-                <w:vertAlign w:val="baseline"/>
-                <w:rtl w:val="0"/>
-              </w:rPr>
-              <w:t xml:space="preserve">6.1. Interfaces de módulos</w:t>
-            </w:r>
-          </w:hyperlink>
-          <w:r>
-            <w:rPr>
-              <w:rFonts w:ascii="Arial" w:cs="Arial" w:eastAsia="Arial" w:hAnsi="Arial"/>
-              <w:b w:val="0"/>
-              <w:i w:val="0"/>
-              <w:smallCaps w:val="0"/>
-              <w:strike w:val="0"/>
-              <w:color w:val="000000"/>
-              <w:sz w:val="22"/>
-              <w:szCs w:val="22"/>
-              <w:u w:val="none"/>
-              <w:shd w:fill="auto" w:val="clear"/>
-              <w:vertAlign w:val="baseline"/>
-              <w:rtl w:val="0"/>
-            </w:rPr>
-            <w:tab/>
-          </w:r>
-          <w:r>
-            <w:fldChar w:fldCharType="begin"/>
-            <w:instrText xml:space="preserve"> PAGEREF _5x0yv6hz7izz \h </w:instrText>
-            <w:fldChar w:fldCharType="separate"/>
-          </w:r>
-          <w:r>
-            <w:rPr>
-              <w:rFonts w:ascii="Arial" w:cs="Arial" w:eastAsia="Arial" w:hAnsi="Arial"/>
-              <w:b w:val="0"/>
-              <w:i w:val="0"/>
-              <w:smallCaps w:val="0"/>
-              <w:strike w:val="0"/>
-              <w:color w:val="000000"/>
-              <w:sz w:val="22"/>
-              <w:szCs w:val="22"/>
-              <w:u w:val="none"/>
-              <w:shd w:fill="auto" w:val="clear"/>
-              <w:vertAlign w:val="baseline"/>
-              <w:rtl w:val="0"/>
-            </w:rPr>
-            <w:t xml:space="preserve">8</w:t>
-          </w:r>
-          <w:r>
-            <w:fldChar w:fldCharType="end"/>
-          </w:r>
-          <w:r>
-            <w:rPr>
-              <w:rtl w:val="0"/>
-            </w:rPr>
-          </w:r>
-        </w:p>
-        <w:p>
-          <w:pPr>
-            <w:tabs>
-              <w:tab w:val="right" w:pos="9025.511811023624"/>
-            </w:tabs>
-            <w:spacing w:before="60" w:line="240" w:lineRule="auto"/>
-            <w:ind w:left="360" w:firstLine="0"/>
-            <w:rPr>
-              <w:rFonts w:ascii="Arial" w:cs="Arial" w:eastAsia="Arial" w:hAnsi="Arial"/>
-              <w:b w:val="0"/>
-              <w:i w:val="0"/>
-              <w:smallCaps w:val="0"/>
-              <w:strike w:val="0"/>
-              <w:color w:val="000000"/>
-              <w:sz w:val="22"/>
-              <w:szCs w:val="22"/>
-              <w:u w:val="none"/>
-              <w:shd w:fill="auto" w:val="clear"/>
-              <w:vertAlign w:val="baseline"/>
-            </w:rPr>
-          </w:pPr>
-          <w:hyperlink w:anchor="_mpmt3x975zx0">
-            <w:r>
-              <w:rPr>
-                <w:rFonts w:ascii="Arial" w:cs="Arial" w:eastAsia="Arial" w:hAnsi="Arial"/>
-                <w:b w:val="0"/>
-                <w:i w:val="0"/>
-                <w:smallCaps w:val="0"/>
-                <w:strike w:val="0"/>
-                <w:color w:val="000000"/>
-                <w:sz w:val="22"/>
-                <w:szCs w:val="22"/>
-                <w:u w:val="none"/>
-                <w:shd w:fill="auto" w:val="clear"/>
-                <w:vertAlign w:val="baseline"/>
-                <w:rtl w:val="0"/>
-              </w:rPr>
-              <w:t xml:space="preserve">6.2. Interfaces de proceso</w:t>
-            </w:r>
-          </w:hyperlink>
-          <w:r>
-            <w:rPr>
-              <w:rFonts w:ascii="Arial" w:cs="Arial" w:eastAsia="Arial" w:hAnsi="Arial"/>
-              <w:b w:val="0"/>
-              <w:i w:val="0"/>
-              <w:smallCaps w:val="0"/>
-              <w:strike w:val="0"/>
-              <w:color w:val="000000"/>
-              <w:sz w:val="22"/>
-              <w:szCs w:val="22"/>
-              <w:u w:val="none"/>
-              <w:shd w:fill="auto" w:val="clear"/>
-              <w:vertAlign w:val="baseline"/>
-              <w:rtl w:val="0"/>
-            </w:rPr>
-            <w:tab/>
-          </w:r>
-          <w:r>
-            <w:fldChar w:fldCharType="begin"/>
-            <w:instrText xml:space="preserve"> PAGEREF _mpmt3x975zx0 \h </w:instrText>
-            <w:fldChar w:fldCharType="separate"/>
-          </w:r>
-          <w:r>
-            <w:rPr>
-              <w:rFonts w:ascii="Arial" w:cs="Arial" w:eastAsia="Arial" w:hAnsi="Arial"/>
-              <w:b w:val="0"/>
-              <w:i w:val="0"/>
-              <w:smallCaps w:val="0"/>
-              <w:strike w:val="0"/>
-              <w:color w:val="000000"/>
-              <w:sz w:val="22"/>
-              <w:szCs w:val="22"/>
-              <w:u w:val="none"/>
-              <w:shd w:fill="auto" w:val="clear"/>
-              <w:vertAlign w:val="baseline"/>
-              <w:rtl w:val="0"/>
-            </w:rPr>
-            <w:t xml:space="preserve">8</w:t>
-          </w:r>
-          <w:r>
-            <w:fldChar w:fldCharType="end"/>
-          </w:r>
-          <w:r>
-            <w:rPr>
-              <w:rtl w:val="0"/>
-            </w:rPr>
-          </w:r>
-        </w:p>
-        <w:p>
-          <w:pPr>
-            <w:tabs>
-              <w:tab w:val="right" w:pos="9025.511811023624"/>
-            </w:tabs>
-            <w:spacing w:before="200" w:line="240" w:lineRule="auto"/>
-            <w:ind w:left="0" w:firstLine="0"/>
-            <w:rPr>
-              <w:rFonts w:ascii="Arial" w:cs="Arial" w:eastAsia="Arial" w:hAnsi="Arial"/>
-              <w:b w:val="1"/>
-              <w:i w:val="0"/>
-              <w:smallCaps w:val="0"/>
-              <w:strike w:val="0"/>
-              <w:color w:val="000000"/>
-              <w:sz w:val="22"/>
-              <w:szCs w:val="22"/>
-              <w:u w:val="none"/>
-              <w:shd w:fill="auto" w:val="clear"/>
-              <w:vertAlign w:val="baseline"/>
-            </w:rPr>
-          </w:pPr>
-          <w:hyperlink w:anchor="_pgmzfsz0oz6k">
-            <w:r>
-              <w:rPr>
-                <w:rFonts w:ascii="Arial" w:cs="Arial" w:eastAsia="Arial" w:hAnsi="Arial"/>
-                <w:b w:val="1"/>
-                <w:i w:val="0"/>
-                <w:smallCaps w:val="0"/>
-                <w:strike w:val="0"/>
-                <w:color w:val="000000"/>
-                <w:sz w:val="22"/>
-                <w:szCs w:val="22"/>
-                <w:u w:val="none"/>
-                <w:shd w:fill="auto" w:val="clear"/>
-                <w:vertAlign w:val="baseline"/>
-                <w:rtl w:val="0"/>
-              </w:rPr>
-              <w:t xml:space="preserve">7. Diseño detallado</w:t>
-            </w:r>
-          </w:hyperlink>
-          <w:r>
-            <w:rPr>
-              <w:rFonts w:ascii="Arial" w:cs="Arial" w:eastAsia="Arial" w:hAnsi="Arial"/>
-              <w:b w:val="1"/>
-              <w:i w:val="0"/>
-              <w:smallCaps w:val="0"/>
-              <w:strike w:val="0"/>
-              <w:color w:val="000000"/>
-              <w:sz w:val="22"/>
-              <w:szCs w:val="22"/>
-              <w:u w:val="none"/>
-              <w:shd w:fill="auto" w:val="clear"/>
-              <w:vertAlign w:val="baseline"/>
-              <w:rtl w:val="0"/>
-            </w:rPr>
-            <w:tab/>
-          </w:r>
-          <w:r>
-            <w:fldChar w:fldCharType="begin"/>
-            <w:instrText xml:space="preserve"> PAGEREF _pgmzfsz0oz6k \h </w:instrText>
-            <w:fldChar w:fldCharType="separate"/>
-          </w:r>
-          <w:r>
-            <w:rPr>
-              <w:rFonts w:ascii="Arial" w:cs="Arial" w:eastAsia="Arial" w:hAnsi="Arial"/>
-              <w:b w:val="1"/>
-              <w:i w:val="0"/>
-              <w:smallCaps w:val="0"/>
-              <w:strike w:val="0"/>
-              <w:color w:val="000000"/>
-              <w:sz w:val="22"/>
-              <w:szCs w:val="22"/>
-              <w:u w:val="none"/>
-              <w:shd w:fill="auto" w:val="clear"/>
-              <w:vertAlign w:val="baseline"/>
-              <w:rtl w:val="0"/>
-            </w:rPr>
-            <w:t xml:space="preserve">8</w:t>
-          </w:r>
-          <w:r>
-            <w:fldChar w:fldCharType="end"/>
-          </w:r>
-          <w:r>
-            <w:rPr>
-              <w:rtl w:val="0"/>
-            </w:rPr>
-          </w:r>
-        </w:p>
-        <w:p>
-          <w:pPr>
-            <w:tabs>
-              <w:tab w:val="right" w:pos="9025.511811023624"/>
-            </w:tabs>
-            <w:spacing w:before="60" w:line="240" w:lineRule="auto"/>
-            <w:ind w:left="360" w:firstLine="0"/>
-            <w:rPr>
-              <w:rFonts w:ascii="Arial" w:cs="Arial" w:eastAsia="Arial" w:hAnsi="Arial"/>
-              <w:b w:val="0"/>
-              <w:i w:val="0"/>
-              <w:smallCaps w:val="0"/>
-              <w:strike w:val="0"/>
-              <w:color w:val="000000"/>
-              <w:sz w:val="22"/>
-              <w:szCs w:val="22"/>
-              <w:u w:val="none"/>
-              <w:shd w:fill="auto" w:val="clear"/>
-              <w:vertAlign w:val="baseline"/>
-            </w:rPr>
-          </w:pPr>
-          <w:hyperlink w:anchor="_f571yjz422t1">
-            <w:r>
-              <w:rPr>
-                <w:rFonts w:ascii="Arial" w:cs="Arial" w:eastAsia="Arial" w:hAnsi="Arial"/>
-                <w:b w:val="0"/>
-                <w:i w:val="0"/>
-                <w:smallCaps w:val="0"/>
-                <w:strike w:val="0"/>
-                <w:color w:val="000000"/>
-                <w:sz w:val="22"/>
-                <w:szCs w:val="22"/>
-                <w:u w:val="none"/>
-                <w:shd w:fill="auto" w:val="clear"/>
-                <w:vertAlign w:val="baseline"/>
-                <w:rtl w:val="0"/>
-              </w:rPr>
-              <w:t xml:space="preserve">7.1. Diseño detallado de módulos</w:t>
-            </w:r>
-          </w:hyperlink>
-          <w:r>
-            <w:rPr>
-              <w:rFonts w:ascii="Arial" w:cs="Arial" w:eastAsia="Arial" w:hAnsi="Arial"/>
-              <w:b w:val="0"/>
-              <w:i w:val="0"/>
-              <w:smallCaps w:val="0"/>
-              <w:strike w:val="0"/>
-              <w:color w:val="000000"/>
-              <w:sz w:val="22"/>
-              <w:szCs w:val="22"/>
-              <w:u w:val="none"/>
-              <w:shd w:fill="auto" w:val="clear"/>
-              <w:vertAlign w:val="baseline"/>
-              <w:rtl w:val="0"/>
-            </w:rPr>
-            <w:tab/>
-          </w:r>
-          <w:r>
-            <w:fldChar w:fldCharType="begin"/>
-            <w:instrText xml:space="preserve"> PAGEREF _f571yjz422t1 \h </w:instrText>
-            <w:fldChar w:fldCharType="separate"/>
-          </w:r>
-          <w:r>
-            <w:rPr>
-              <w:rFonts w:ascii="Arial" w:cs="Arial" w:eastAsia="Arial" w:hAnsi="Arial"/>
-              <w:b w:val="0"/>
-              <w:i w:val="0"/>
-              <w:smallCaps w:val="0"/>
-              <w:strike w:val="0"/>
-              <w:color w:val="000000"/>
-              <w:sz w:val="22"/>
-              <w:szCs w:val="22"/>
-              <w:u w:val="none"/>
-              <w:shd w:fill="auto" w:val="clear"/>
-              <w:vertAlign w:val="baseline"/>
-              <w:rtl w:val="0"/>
-            </w:rPr>
-            <w:t xml:space="preserve">8</w:t>
-          </w:r>
-          <w:r>
-            <w:fldChar w:fldCharType="end"/>
-          </w:r>
-          <w:r>
-            <w:rPr>
-              <w:rtl w:val="0"/>
-            </w:rPr>
-          </w:r>
-        </w:p>
-        <w:p>
-          <w:pPr>
-            <w:tabs>
-              <w:tab w:val="right" w:pos="9025.511811023624"/>
-            </w:tabs>
-            <w:spacing w:after="80" w:before="60" w:line="240" w:lineRule="auto"/>
-            <w:ind w:left="360" w:firstLine="0"/>
-            <w:rPr>
-              <w:rFonts w:ascii="Arial" w:cs="Arial" w:eastAsia="Arial" w:hAnsi="Arial"/>
-              <w:b w:val="0"/>
-              <w:i w:val="0"/>
-              <w:smallCaps w:val="0"/>
-              <w:strike w:val="0"/>
-              <w:color w:val="000000"/>
-              <w:sz w:val="22"/>
-              <w:szCs w:val="22"/>
-              <w:u w:val="none"/>
-              <w:shd w:fill="auto" w:val="clear"/>
-              <w:vertAlign w:val="baseline"/>
-            </w:rPr>
-          </w:pPr>
-          <w:hyperlink w:anchor="_n79e8m9aq9ff">
-            <w:r>
-              <w:rPr>
-                <w:rFonts w:ascii="Arial" w:cs="Arial" w:eastAsia="Arial" w:hAnsi="Arial"/>
-                <w:b w:val="0"/>
-                <w:i w:val="0"/>
-                <w:smallCaps w:val="0"/>
-                <w:strike w:val="0"/>
-                <w:color w:val="000000"/>
-                <w:sz w:val="22"/>
-                <w:szCs w:val="22"/>
-                <w:u w:val="none"/>
-                <w:shd w:fill="auto" w:val="clear"/>
-                <w:vertAlign w:val="baseline"/>
-                <w:rtl w:val="0"/>
-              </w:rPr>
-              <w:t xml:space="preserve">7.2. Diseño detallado de datos</w:t>
-            </w:r>
-          </w:hyperlink>
-          <w:r>
-            <w:rPr>
-              <w:rFonts w:ascii="Arial" w:cs="Arial" w:eastAsia="Arial" w:hAnsi="Arial"/>
-              <w:b w:val="0"/>
-              <w:i w:val="0"/>
-              <w:smallCaps w:val="0"/>
-              <w:strike w:val="0"/>
-              <w:color w:val="000000"/>
-              <w:sz w:val="22"/>
-              <w:szCs w:val="22"/>
-              <w:u w:val="none"/>
-              <w:shd w:fill="auto" w:val="clear"/>
-              <w:vertAlign w:val="baseline"/>
-              <w:rtl w:val="0"/>
-            </w:rPr>
-            <w:tab/>
-          </w:r>
-          <w:r>
-            <w:fldChar w:fldCharType="begin"/>
-            <w:instrText xml:space="preserve"> PAGEREF _n79e8m9aq9ff \h </w:instrText>
-            <w:fldChar w:fldCharType="separate"/>
-          </w:r>
-          <w:r>
-            <w:rPr>
-              <w:rFonts w:ascii="Arial" w:cs="Arial" w:eastAsia="Arial" w:hAnsi="Arial"/>
-              <w:b w:val="0"/>
-              <w:i w:val="0"/>
-              <w:smallCaps w:val="0"/>
-              <w:strike w:val="0"/>
-              <w:color w:val="000000"/>
-              <w:sz w:val="22"/>
-              <w:szCs w:val="22"/>
-              <w:u w:val="none"/>
-              <w:shd w:fill="auto" w:val="clear"/>
-              <w:vertAlign w:val="baseline"/>
-              <w:rtl w:val="0"/>
-            </w:rPr>
-            <w:t xml:space="preserve">8</w:t>
           </w:r>
           <w:r>
             <w:fldChar w:fldCharType="end"/>
@@ -4074,12 +3121,12 @@
           <wp:inline distB="114300" distT="114300" distL="114300" distR="114300">
             <wp:extent cx="4448175" cy="3819525"/>
             <wp:effectExtent b="0" l="0" r="0" t="0"/>
-            <wp:docPr id="2" name="image1.png"/>
+            <wp:docPr id="2" name="image2.png"/>
             <a:graphic>
               <a:graphicData uri="http://schemas.openxmlformats.org/drawingml/2006/picture">
                 <pic:pic>
                   <pic:nvPicPr>
-                    <pic:cNvPr id="0" name="image1.png"/>
+                    <pic:cNvPr id="0" name="image2.png"/>
                     <pic:cNvPicPr preferRelativeResize="0"/>
                   </pic:nvPicPr>
                   <pic:blipFill>

</xml_diff>